<commit_message>
adding more styling, including resource description in readme
</commit_message>
<xml_diff>
--- a/checklist.docx
+++ b/checklist.docx
@@ -4,33 +4,18 @@
   <w:body>
     <w:p>
       <w:r>
-        <w:t>[x]</w:t>
-      </w:r>
-      <w:r>
-        <w:t xml:space="preserve"> </w:t>
-      </w:r>
-      <w:r>
-        <w:t>At least one well-defined resource to be supported throughout your application.</w:t>
+        <w:t>[x] At least one well-defined resource to be supported throughout your application.</w:t>
       </w:r>
     </w:p>
     <w:p/>
     <w:p>
       <w:proofErr w:type="gramStart"/>
       <w:r>
-        <w:t>[</w:t>
-      </w:r>
-      <w:r>
-        <w:t xml:space="preserve">  </w:t>
-      </w:r>
-      <w:r>
-        <w:t>]</w:t>
+        <w:t>[  ]</w:t>
       </w:r>
       <w:proofErr w:type="gramEnd"/>
       <w:r>
-        <w:t xml:space="preserve"> </w:t>
-      </w:r>
-      <w:r>
-        <w:t>Documents resulting from the creative and visual design process. At a minimum, this should include:</w:t>
+        <w:t xml:space="preserve"> Documents resulting from the creative and visual design process. At a minimum, this should include:</w:t>
       </w:r>
     </w:p>
     <w:p/>
@@ -44,20 +29,11 @@
       </w:pPr>
       <w:proofErr w:type="gramStart"/>
       <w:r>
-        <w:t>[</w:t>
-      </w:r>
-      <w:r>
-        <w:t xml:space="preserve">  </w:t>
-      </w:r>
-      <w:r>
-        <w:t>]</w:t>
+        <w:t>[  ]</w:t>
       </w:r>
       <w:proofErr w:type="gramEnd"/>
       <w:r>
-        <w:t xml:space="preserve"> </w:t>
-      </w:r>
-      <w:r>
-        <w:t>A complete set of low-fidelity wireframes.</w:t>
+        <w:t xml:space="preserve"> A complete set of low-fidelity wireframes.</w:t>
       </w:r>
     </w:p>
     <w:p>
@@ -68,22 +44,14 @@
           <w:numId w:val="1"/>
         </w:numPr>
       </w:pPr>
-      <w:proofErr w:type="gramStart"/>
       <w:r>
         <w:t>[</w:t>
       </w:r>
       <w:r>
-        <w:t xml:space="preserve">  </w:t>
-      </w:r>
-      <w:r>
-        <w:t>]</w:t>
-      </w:r>
-      <w:proofErr w:type="gramEnd"/>
-      <w:r>
-        <w:t xml:space="preserve"> </w:t>
-      </w:r>
-      <w:r>
-        <w:t>A complete storyboard representation of your wireframes.</w:t>
+        <w:t>x</w:t>
+      </w:r>
+      <w:r>
+        <w:t>] A complete storyboard representation of your wireframes.</w:t>
       </w:r>
     </w:p>
     <w:p>
@@ -94,140 +62,78 @@
           <w:numId w:val="1"/>
         </w:numPr>
       </w:pPr>
+      <w:r>
+        <w:t>[</w:t>
+      </w:r>
+      <w:r>
+        <w:t>x</w:t>
+      </w:r>
+      <w:r>
+        <w:t>] A complete set of high-fidelity mock-ups.</w:t>
+      </w:r>
+    </w:p>
+    <w:p/>
+    <w:p>
+      <w:r>
+        <w:t>[x] An interactive, single-page client interface, implemented using Vue.js.</w:t>
+      </w:r>
+    </w:p>
+    <w:p/>
+    <w:p>
+      <w:r>
+        <w:t>[x] A RESTful web service, implemented using Node.js and Express.</w:t>
+      </w:r>
+    </w:p>
+    <w:p/>
+    <w:p>
+      <w:r>
+        <w:t>[x] Data persistence, implemented using MongoDB and the Mongoose ODM.</w:t>
+      </w:r>
+    </w:p>
+    <w:p/>
+    <w:p>
+      <w:r>
+        <w:t>[x] At least 4 of the 5 primary RESTful actions fully implemented by your web service and client.</w:t>
+      </w:r>
+    </w:p>
+    <w:p/>
+    <w:p>
+      <w:r>
+        <w:t>[x] Basic client-side and server-side data validation, implemented using Vue.js and Mongoose.</w:t>
+      </w:r>
+    </w:p>
+    <w:p/>
+    <w:p>
       <w:proofErr w:type="gramStart"/>
       <w:r>
-        <w:t xml:space="preserve">[  </w:t>
-      </w:r>
-      <w:r>
-        <w:t>]</w:t>
+        <w:t>[  ]</w:t>
       </w:r>
       <w:proofErr w:type="gramEnd"/>
       <w:r>
-        <w:t xml:space="preserve"> </w:t>
-      </w:r>
-      <w:r>
-        <w:t>A complete set of high-fidelity mock-ups.</w:t>
-      </w:r>
-    </w:p>
-    <w:p/>
-    <w:p>
-      <w:r>
-        <w:t>[x]</w:t>
-      </w:r>
-      <w:r>
-        <w:t xml:space="preserve"> </w:t>
-      </w:r>
-      <w:r>
-        <w:t>An interactive, single-page client interface, implemented using Vue.js.</w:t>
-      </w:r>
-    </w:p>
-    <w:p/>
-    <w:p>
-      <w:r>
-        <w:t xml:space="preserve">[x] </w:t>
-      </w:r>
-      <w:r>
-        <w:t>A RESTful web service, implemented using Node.js and Express.</w:t>
-      </w:r>
-    </w:p>
-    <w:p/>
-    <w:p>
-      <w:r>
-        <w:t>[x]</w:t>
-      </w:r>
-      <w:r>
-        <w:t xml:space="preserve"> </w:t>
-      </w:r>
-      <w:r>
-        <w:t>Data persistence, implemented using MongoDB and the Mongoose ODM.</w:t>
-      </w:r>
-    </w:p>
-    <w:p/>
-    <w:p>
-      <w:r>
-        <w:t>[x]</w:t>
-      </w:r>
-      <w:r>
-        <w:t xml:space="preserve"> </w:t>
-      </w:r>
-      <w:r>
-        <w:t>At least 4 of the 5 primary RESTful actions fully implemented by your web service and client.</w:t>
-      </w:r>
-    </w:p>
-    <w:p/>
-    <w:p>
-      <w:r>
-        <w:t>[x]</w:t>
-      </w:r>
-      <w:r>
-        <w:t xml:space="preserve"> </w:t>
-      </w:r>
-      <w:r>
-        <w:t>Basic client-side and server-side data validation, implemented using Vue.js and Mongoose.</w:t>
+        <w:t xml:space="preserve"> The complete application deployed to the cloud, using Heroku or an approved alternative.</w:t>
+      </w:r>
+    </w:p>
+    <w:p/>
+    <w:p>
+      <w:r>
+        <w:t>[x] Documentation detailing your resource and its attributes, data model/schema, and all REST endpoints.</w:t>
       </w:r>
     </w:p>
     <w:p/>
     <w:p>
       <w:proofErr w:type="gramStart"/>
       <w:r>
-        <w:t>[</w:t>
-      </w:r>
-      <w:r>
-        <w:t xml:space="preserve">  </w:t>
-      </w:r>
-      <w:r>
-        <w:t>]</w:t>
+        <w:t>[  ]</w:t>
       </w:r>
       <w:proofErr w:type="gramEnd"/>
       <w:r>
-        <w:t xml:space="preserve"> </w:t>
-      </w:r>
-      <w:r>
-        <w:t>The complete application deployed to the cloud, using Heroku or an approved alternative.</w:t>
-      </w:r>
-    </w:p>
-    <w:p/>
-    <w:p>
-      <w:r>
-        <w:t>[x]</w:t>
-      </w:r>
-      <w:r>
-        <w:t xml:space="preserve"> </w:t>
-      </w:r>
-      <w:r>
-        <w:t>Documentation detailing your resource and its attributes, data model/schema, and all REST endpoints.</w:t>
-      </w:r>
-    </w:p>
-    <w:p/>
-    <w:p>
-      <w:proofErr w:type="gramStart"/>
-      <w:r>
-        <w:t>[</w:t>
-      </w:r>
-      <w:r>
-        <w:t xml:space="preserve">  </w:t>
-      </w:r>
-      <w:r>
-        <w:t>]</w:t>
-      </w:r>
-      <w:proofErr w:type="gramEnd"/>
-      <w:r>
-        <w:t xml:space="preserve"> </w:t>
-      </w:r>
-      <w:r>
-        <w:t>Include the URL(s) to your deployed application, including both client and server (if deployed separately).</w:t>
-      </w:r>
-    </w:p>
-    <w:p/>
-    <w:p>
-      <w:r>
-        <w:t>[x]</w:t>
-      </w:r>
-      <w:r>
-        <w:t xml:space="preserve"> </w:t>
-      </w:r>
-      <w:r>
-        <w:t>Use Markdown and save as README.md at the base of your Git repository.</w:t>
+        <w:t xml:space="preserve"> Include the URL(s) to your deployed application, including both client and server (if deployed separately).</w:t>
+      </w:r>
+    </w:p>
+    <w:p/>
+    <w:p>
+      <w:r>
+        <w:t>[x] Use Markdown and save as README.md at the base of your Git repository.</w:t>
       </w:r>
     </w:p>
     <w:sectPr>

</xml_diff>

<commit_message>
Sorting working. Adding Figma to README
</commit_message>
<xml_diff>
--- a/checklist.docx
+++ b/checklist.docx
@@ -27,13 +27,14 @@
           <w:numId w:val="1"/>
         </w:numPr>
       </w:pPr>
-      <w:proofErr w:type="gramStart"/>
-      <w:r>
-        <w:t>[  ]</w:t>
-      </w:r>
-      <w:proofErr w:type="gramEnd"/>
-      <w:r>
-        <w:t xml:space="preserve"> A complete set of low-fidelity wireframes.</w:t>
+      <w:r>
+        <w:t>[</w:t>
+      </w:r>
+      <w:r>
+        <w:t>x</w:t>
+      </w:r>
+      <w:r>
+        <w:t>] A complete set of low-fidelity wireframes.</w:t>
       </w:r>
     </w:p>
     <w:p>

</xml_diff>

<commit_message>
Fixing weird bug. Page not reloading after second addition of an assignment. Need to refactor in the future
</commit_message>
<xml_diff>
--- a/checklist.docx
+++ b/checklist.docx
@@ -9,13 +9,14 @@
     </w:p>
     <w:p/>
     <w:p>
-      <w:proofErr w:type="gramStart"/>
-      <w:r>
-        <w:t>[  ]</w:t>
-      </w:r>
-      <w:proofErr w:type="gramEnd"/>
-      <w:r>
-        <w:t xml:space="preserve"> Documents resulting from the creative and visual design process. At a minimum, this should include:</w:t>
+      <w:r>
+        <w:t>[</w:t>
+      </w:r>
+      <w:r>
+        <w:t>x</w:t>
+      </w:r>
+      <w:r>
+        <w:t>] Documents resulting from the creative and visual design process. At a minimum, this should include:</w:t>
       </w:r>
     </w:p>
     <w:p/>

</xml_diff>